<commit_message>
Completed PPT and Report
</commit_message>
<xml_diff>
--- a/Reports/Report.docx
+++ b/Reports/Report.docx
@@ -1123,7 +1123,6 @@
         </w:rPr>
         <w:t xml:space="preserve">Problem </w:t>
       </w:r>
-      <w:proofErr w:type="gramStart"/>
       <w:r>
         <w:rPr>
           <w:rFonts w:ascii="Times New Roman" w:hAnsi="Times New Roman"/>
@@ -1132,9 +1131,8 @@
           <w:sz w:val="26"/>
           <w:szCs w:val="26"/>
         </w:rPr>
-        <w:t>description :</w:t>
+        <w:t>description:</w:t>
       </w:r>
-      <w:proofErr w:type="gramEnd"/>
     </w:p>
     <w:p>
       <w:pPr>
@@ -1152,16 +1150,14 @@
         </w:rPr>
         <w:t xml:space="preserve">Recommending nearby attractions to the users based on their preference and tastes, we would help customers to find their </w:t>
       </w:r>
-      <w:proofErr w:type="spellStart"/>
       <w:r>
         <w:rPr>
           <w:rFonts w:ascii="Times New Roman" w:hAnsi="Times New Roman"/>
           <w:sz w:val="26"/>
           <w:szCs w:val="26"/>
         </w:rPr>
-        <w:t>mst</w:t>
+        <w:t>most</w:t>
       </w:r>
-      <w:proofErr w:type="spellEnd"/>
       <w:r>
         <w:rPr>
           <w:rFonts w:ascii="Times New Roman" w:hAnsi="Times New Roman"/>
@@ -1170,16 +1166,14 @@
         </w:rPr>
         <w:t xml:space="preserve"> related attractions in the nearby areas. This helps the </w:t>
       </w:r>
-      <w:proofErr w:type="spellStart"/>
       <w:r>
         <w:rPr>
           <w:rFonts w:ascii="Times New Roman" w:hAnsi="Times New Roman"/>
           <w:sz w:val="26"/>
           <w:szCs w:val="26"/>
         </w:rPr>
-        <w:t>prblem</w:t>
+        <w:t>problem</w:t>
       </w:r>
-      <w:proofErr w:type="spellEnd"/>
       <w:r>
         <w:rPr>
           <w:rFonts w:ascii="Times New Roman" w:hAnsi="Times New Roman"/>
@@ -1231,16 +1225,14 @@
         </w:rPr>
         <w:t xml:space="preserve">How many types of attractions are </w:t>
       </w:r>
-      <w:proofErr w:type="gramStart"/>
       <w:r>
         <w:rPr>
           <w:rFonts w:ascii="Times New Roman" w:hAnsi="Times New Roman"/>
           <w:sz w:val="26"/>
           <w:szCs w:val="26"/>
         </w:rPr>
-        <w:t>available ?</w:t>
+        <w:t>available?</w:t>
       </w:r>
-      <w:proofErr w:type="gramEnd"/>
     </w:p>
     <w:p>
       <w:pPr>
@@ -1269,18 +1261,32 @@
           <w:sz w:val="26"/>
           <w:szCs w:val="26"/>
         </w:rPr>
-        <w:t xml:space="preserve">hich is the most nearest to me with good </w:t>
+        <w:t xml:space="preserve">hich is the </w:t>
       </w:r>
-      <w:proofErr w:type="gramStart"/>
       <w:r>
         <w:rPr>
           <w:rFonts w:ascii="Times New Roman" w:hAnsi="Times New Roman"/>
           <w:sz w:val="26"/>
           <w:szCs w:val="26"/>
         </w:rPr>
-        <w:t>rating ?</w:t>
+        <w:t>nearest</w:t>
       </w:r>
-      <w:proofErr w:type="gramEnd"/>
+      <w:r>
+        <w:rPr>
+          <w:rFonts w:ascii="Times New Roman" w:hAnsi="Times New Roman"/>
+          <w:sz w:val="26"/>
+          <w:szCs w:val="26"/>
+        </w:rPr>
+        <w:t xml:space="preserve"> to me with good </w:t>
+      </w:r>
+      <w:r>
+        <w:rPr>
+          <w:rFonts w:ascii="Times New Roman" w:hAnsi="Times New Roman"/>
+          <w:sz w:val="26"/>
+          <w:szCs w:val="26"/>
+        </w:rPr>
+        <w:t>rating?</w:t>
+      </w:r>
     </w:p>
     <w:p>
       <w:pPr>
@@ -1303,16 +1309,14 @@
         </w:rPr>
         <w:t xml:space="preserve">How many "similar" places are available </w:t>
       </w:r>
-      <w:proofErr w:type="spellStart"/>
       <w:r>
         <w:rPr>
           <w:rFonts w:ascii="Times New Roman" w:hAnsi="Times New Roman"/>
           <w:sz w:val="26"/>
           <w:szCs w:val="26"/>
         </w:rPr>
-        <w:t>near by</w:t>
+        <w:t>nearby</w:t>
       </w:r>
-      <w:proofErr w:type="spellEnd"/>
       <w:r>
         <w:rPr>
           <w:rFonts w:ascii="Times New Roman" w:hAnsi="Times New Roman"/>
@@ -1361,16 +1365,14 @@
         </w:rPr>
         <w:t xml:space="preserve">hat types of places are present in a particular </w:t>
       </w:r>
-      <w:proofErr w:type="gramStart"/>
       <w:r>
         <w:rPr>
           <w:rFonts w:ascii="Times New Roman" w:hAnsi="Times New Roman"/>
           <w:sz w:val="26"/>
           <w:szCs w:val="26"/>
         </w:rPr>
-        <w:t>area ?</w:t>
+        <w:t>area?</w:t>
       </w:r>
-      <w:proofErr w:type="gramEnd"/>
     </w:p>
     <w:p>
       <w:pPr>
@@ -1408,7 +1410,15 @@
           <w:sz w:val="26"/>
           <w:szCs w:val="26"/>
         </w:rPr>
-        <w:t>food ?</w:t>
+        <w:t>place</w:t>
+      </w:r>
+      <w:r>
+        <w:rPr>
+          <w:rFonts w:ascii="Times New Roman" w:hAnsi="Times New Roman"/>
+          <w:sz w:val="26"/>
+          <w:szCs w:val="26"/>
+        </w:rPr>
+        <w:t xml:space="preserve"> ?</w:t>
       </w:r>
       <w:proofErr w:type="gramEnd"/>
     </w:p>
@@ -1433,16 +1443,14 @@
         </w:rPr>
         <w:t xml:space="preserve">How do different places rank with respect to my </w:t>
       </w:r>
-      <w:proofErr w:type="gramStart"/>
       <w:r>
         <w:rPr>
           <w:rFonts w:ascii="Times New Roman" w:hAnsi="Times New Roman"/>
           <w:sz w:val="26"/>
           <w:szCs w:val="26"/>
         </w:rPr>
-        <w:t>preferences ?</w:t>
+        <w:t>preferences?</w:t>
       </w:r>
-      <w:proofErr w:type="gramEnd"/>
     </w:p>
     <w:p>
       <w:pPr>
@@ -1585,16 +1593,14 @@
         </w:rPr>
         <w:t xml:space="preserve">To find a solution to the questions and build a recommender model, we need data and lots of data. Data can answer question which are unimaginable and non-answerable by humans because humans do not have the tendency to analyze such large dataset and produce analytics to find a </w:t>
       </w:r>
-      <w:proofErr w:type="gramStart"/>
       <w:r>
         <w:rPr>
           <w:rFonts w:ascii="Times New Roman" w:hAnsi="Times New Roman"/>
           <w:sz w:val="26"/>
           <w:szCs w:val="26"/>
         </w:rPr>
-        <w:t>solutions</w:t>
+        <w:t>solution</w:t>
       </w:r>
-      <w:proofErr w:type="gramEnd"/>
       <w:r>
         <w:rPr>
           <w:rFonts w:ascii="Times New Roman" w:hAnsi="Times New Roman"/>
@@ -1620,26 +1626,14 @@
         </w:rPr>
         <w:t xml:space="preserve">Geographical </w:t>
       </w:r>
-      <w:proofErr w:type="gramStart"/>
       <w:r>
         <w:rPr>
           <w:rFonts w:ascii="Times New Roman" w:hAnsi="Times New Roman"/>
           <w:sz w:val="26"/>
           <w:szCs w:val="26"/>
         </w:rPr>
-        <w:t>coordinates(</w:t>
+        <w:t>coordinates (latitude</w:t>
       </w:r>
-      <w:proofErr w:type="spellStart"/>
-      <w:proofErr w:type="gramEnd"/>
-      <w:r>
-        <w:rPr>
-          <w:rFonts w:ascii="Times New Roman" w:hAnsi="Times New Roman"/>
-          <w:sz w:val="26"/>
-          <w:szCs w:val="26"/>
-        </w:rPr>
-        <w:t>latitide</w:t>
-      </w:r>
-      <w:proofErr w:type="spellEnd"/>
       <w:r>
         <w:rPr>
           <w:rFonts w:ascii="Times New Roman" w:hAnsi="Times New Roman"/>
@@ -1666,23 +1660,39 @@
         </w:rPr>
         <w:t xml:space="preserve"> where exactly it is </w:t>
       </w:r>
-      <w:proofErr w:type="spellStart"/>
       <w:r>
         <w:rPr>
           <w:rFonts w:ascii="Times New Roman" w:hAnsi="Times New Roman"/>
           <w:sz w:val="26"/>
           <w:szCs w:val="26"/>
         </w:rPr>
-        <w:t>located.To</w:t>
+        <w:t>located. To</w:t>
       </w:r>
-      <w:proofErr w:type="spellEnd"/>
       <w:r>
         <w:rPr>
           <w:rFonts w:ascii="Times New Roman" w:hAnsi="Times New Roman"/>
           <w:sz w:val="26"/>
           <w:szCs w:val="26"/>
         </w:rPr>
-        <w:t xml:space="preserve"> access location of a attractions, its Latitude and Longitude is to be known so that we can point at its coordinates and create a map displaying all the attractions with its labels respectively.</w:t>
+        <w:t xml:space="preserve"> access location of </w:t>
+      </w:r>
+      <w:proofErr w:type="gramStart"/>
+      <w:r>
+        <w:rPr>
+          <w:rFonts w:ascii="Times New Roman" w:hAnsi="Times New Roman"/>
+          <w:sz w:val="26"/>
+          <w:szCs w:val="26"/>
+        </w:rPr>
+        <w:t>a</w:t>
+      </w:r>
+      <w:proofErr w:type="gramEnd"/>
+      <w:r>
+        <w:rPr>
+          <w:rFonts w:ascii="Times New Roman" w:hAnsi="Times New Roman"/>
+          <w:sz w:val="26"/>
+          <w:szCs w:val="26"/>
+        </w:rPr>
+        <w:t xml:space="preserve"> attractions, its Latitude and Longitude is to be known so that we can point at its coordinates and create a map displaying all the attractions with its labels respectively.</w:t>
       </w:r>
     </w:p>
     <w:p>
@@ -1706,16 +1716,14 @@
         </w:rPr>
         <w:t xml:space="preserve">Taken the </w:t>
       </w:r>
-      <w:proofErr w:type="spellStart"/>
       <w:r>
         <w:rPr>
           <w:rFonts w:ascii="Times New Roman" w:hAnsi="Times New Roman"/>
           <w:sz w:val="26"/>
           <w:szCs w:val="26"/>
         </w:rPr>
-        <w:t>longitutes</w:t>
+        <w:t>longitudes</w:t>
       </w:r>
-      <w:proofErr w:type="spellEnd"/>
       <w:r>
         <w:rPr>
           <w:rFonts w:ascii="Times New Roman" w:hAnsi="Times New Roman"/>
@@ -1724,16 +1732,30 @@
         </w:rPr>
         <w:t xml:space="preserve"> and latitudes from the </w:t>
       </w:r>
-      <w:proofErr w:type="spellStart"/>
       <w:r>
         <w:rPr>
           <w:rFonts w:ascii="Times New Roman" w:hAnsi="Times New Roman"/>
           <w:sz w:val="26"/>
           <w:szCs w:val="26"/>
         </w:rPr>
-        <w:t>gogle</w:t>
+        <w:t>go</w:t>
       </w:r>
-      <w:proofErr w:type="spellEnd"/>
+      <w:r>
+        <w:rPr>
+          <w:rFonts w:ascii="Times New Roman" w:hAnsi="Times New Roman"/>
+          <w:sz w:val="26"/>
+          <w:szCs w:val="26"/>
+        </w:rPr>
+        <w:t>o</w:t>
+      </w:r>
+      <w:r>
+        <w:rPr>
+          <w:rFonts w:ascii="Times New Roman" w:hAnsi="Times New Roman"/>
+          <w:sz w:val="26"/>
+          <w:szCs w:val="26"/>
+        </w:rPr>
+        <w:t>gle</w:t>
+      </w:r>
       <w:r>
         <w:rPr>
           <w:rFonts w:ascii="Times New Roman" w:hAnsi="Times New Roman"/>
@@ -1742,16 +1764,14 @@
         </w:rPr>
         <w:t xml:space="preserve"> map and prepared the dataset. The data set contains Place with its Latitudes and </w:t>
       </w:r>
-      <w:proofErr w:type="spellStart"/>
       <w:r>
         <w:rPr>
           <w:rFonts w:ascii="Times New Roman" w:hAnsi="Times New Roman"/>
           <w:sz w:val="26"/>
           <w:szCs w:val="26"/>
         </w:rPr>
-        <w:t>Longitutes</w:t>
+        <w:t>Longitudes</w:t>
       </w:r>
-      <w:proofErr w:type="spellEnd"/>
       <w:r>
         <w:rPr>
           <w:rFonts w:ascii="Times New Roman" w:hAnsi="Times New Roman"/>
@@ -4563,7 +4583,6 @@
           <w:szCs w:val="26"/>
         </w:rPr>
       </w:pPr>
-      <w:bookmarkStart w:id="0" w:name="_GoBack"/>
       <w:r>
         <w:rPr>
           <w:noProof/>
@@ -4604,7 +4623,6 @@
           </wp:inline>
         </w:drawing>
       </w:r>
-      <w:bookmarkEnd w:id="0"/>
       <w:r>
         <w:rPr>
           <w:rFonts w:ascii="Times New Roman" w:hAnsi="Times New Roman"/>
@@ -4825,6 +4843,7 @@
           <w:rFonts w:ascii="Times New Roman" w:hAnsi="Times New Roman"/>
           <w:sz w:val="26"/>
           <w:szCs w:val="26"/>
+          <w:lang w:val="en-IN"/>
         </w:rPr>
       </w:pPr>
       <w:r>
@@ -4832,33 +4851,71 @@
           <w:rFonts w:ascii="Times New Roman" w:hAnsi="Times New Roman"/>
           <w:sz w:val="26"/>
           <w:szCs w:val="26"/>
+          <w:lang w:val="en-GB"/>
         </w:rPr>
-        <w:t xml:space="preserve">The recommender system is a system that considers factors such as population, income and makes use of </w:t>
+        <w:t xml:space="preserve">The recommender system is a system that makes use of Foursquare API to determine nearby venues. It is a powerful data driven model whose efficiency may decrease with more data but accuracy will </w:t>
       </w:r>
       <w:r>
         <w:rPr>
           <w:rFonts w:ascii="Times New Roman" w:hAnsi="Times New Roman"/>
           <w:sz w:val="26"/>
           <w:szCs w:val="26"/>
+          <w:lang w:val="en-GB"/>
         </w:rPr>
-        <w:t>Foursquare</w:t>
+        <w:t xml:space="preserve">increase. </w:t>
       </w:r>
+      <w:proofErr w:type="gramStart"/>
       <w:r>
         <w:rPr>
           <w:rFonts w:ascii="Times New Roman" w:hAnsi="Times New Roman"/>
           <w:sz w:val="26"/>
           <w:szCs w:val="26"/>
+          <w:lang w:val="en-GB"/>
         </w:rPr>
-        <w:t xml:space="preserve"> API to determine nearby venues.</w:t>
+        <w:t>Thus</w:t>
       </w:r>
+      <w:bookmarkStart w:id="0" w:name="_GoBack"/>
+      <w:bookmarkEnd w:id="0"/>
+      <w:proofErr w:type="gramEnd"/>
       <w:r>
         <w:rPr>
           <w:rFonts w:ascii="Times New Roman" w:hAnsi="Times New Roman"/>
           <w:sz w:val="26"/>
           <w:szCs w:val="26"/>
+          <w:lang w:val="en-GB"/>
         </w:rPr>
-        <w:t xml:space="preserve"> It is a powerful data driven model whose efficiency may decrease with more data but accuracy will increase. </w:t>
+        <w:t xml:space="preserve"> we have developed the Chennai based Attraction recommendation System using </w:t>
       </w:r>
+      <w:proofErr w:type="spellStart"/>
+      <w:r>
+        <w:rPr>
+          <w:rFonts w:ascii="Times New Roman" w:hAnsi="Times New Roman"/>
+          <w:sz w:val="26"/>
+          <w:szCs w:val="26"/>
+          <w:lang w:val="en-GB"/>
+        </w:rPr>
+        <w:t>FourSquare</w:t>
+      </w:r>
+      <w:proofErr w:type="spellEnd"/>
+      <w:r>
+        <w:rPr>
+          <w:rFonts w:ascii="Times New Roman" w:hAnsi="Times New Roman"/>
+          <w:sz w:val="26"/>
+          <w:szCs w:val="26"/>
+          <w:lang w:val="en-GB"/>
+        </w:rPr>
+        <w:t xml:space="preserve"> API. </w:t>
+      </w:r>
+    </w:p>
+    <w:p>
+      <w:pPr>
+        <w:pStyle w:val="ListParagraph"/>
+        <w:rPr>
+          <w:rFonts w:ascii="Times New Roman" w:hAnsi="Times New Roman"/>
+          <w:sz w:val="26"/>
+          <w:szCs w:val="26"/>
+        </w:rPr>
+      </w:pPr>
     </w:p>
     <w:sectPr>
       <w:headerReference w:type="even" r:id="rId17"/>
@@ -6793,7 +6850,6 @@
   <w:style w:type="character" w:default="1" w:styleId="DefaultParagraphFont">
     <w:name w:val="Default Paragraph Font"/>
     <w:uiPriority w:val="1"/>
-    <w:semiHidden/>
     <w:unhideWhenUsed/>
   </w:style>
   <w:style w:type="table" w:default="1" w:styleId="TableNormal">
@@ -31963,11 +32019,12 @@
 </file>
 
 <file path=customXml/item1.xml><?xml version="1.0" encoding="utf-8"?>
-<p:properties xmlns:p="http://schemas.microsoft.com/office/2006/metadata/properties" xmlns:xsi="http://www.w3.org/2001/XMLSchema-instance" xmlns:pc="http://schemas.microsoft.com/office/infopath/2007/PartnerControls">
-  <documentManagement>
-    <MediaServiceKeyPoints xmlns="71af3243-3dd4-4a8d-8c0d-dd76da1f02a5" xsi:nil="true"/>
-  </documentManagement>
-</p:properties>
+<?mso-contentType ?>
+<FormTemplates xmlns="http://schemas.microsoft.com/sharepoint/v3/contenttype/forms">
+  <Display>DocumentLibraryForm</Display>
+  <Edit>DocumentLibraryForm</Edit>
+  <New>DocumentLibraryForm</New>
+</FormTemplates>
 </file>
 
 <file path=customXml/item2.xml><?xml version="1.0" encoding="utf-8"?>
@@ -32182,12 +32239,11 @@
 </file>
 
 <file path=customXml/item3.xml><?xml version="1.0" encoding="utf-8"?>
-<?mso-contentType ?>
-<FormTemplates xmlns="http://schemas.microsoft.com/sharepoint/v3/contenttype/forms">
-  <Display>DocumentLibraryForm</Display>
-  <Edit>DocumentLibraryForm</Edit>
-  <New>DocumentLibraryForm</New>
-</FormTemplates>
+<p:properties xmlns:p="http://schemas.microsoft.com/office/2006/metadata/properties" xmlns:xsi="http://www.w3.org/2001/XMLSchema-instance" xmlns:pc="http://schemas.microsoft.com/office/infopath/2007/PartnerControls">
+  <documentManagement>
+    <MediaServiceKeyPoints xmlns="71af3243-3dd4-4a8d-8c0d-dd76da1f02a5" xsi:nil="true"/>
+  </documentManagement>
+</p:properties>
 </file>
 
 <file path=customXml/item4.xml><?xml version="1.0" encoding="utf-8"?>
@@ -32195,11 +32251,9 @@
 </file>
 
 <file path=customXml/itemProps1.xml><?xml version="1.0" encoding="utf-8"?>
-<ds:datastoreItem xmlns:ds="http://schemas.openxmlformats.org/officeDocument/2006/customXml" ds:itemID="{B4FD70F4-3D7E-4CBE-B294-4E7E752EA096}">
+<ds:datastoreItem xmlns:ds="http://schemas.openxmlformats.org/officeDocument/2006/customXml" ds:itemID="{25DAB33B-A2A8-4F91-A156-7431C01F17E5}">
   <ds:schemaRefs>
-    <ds:schemaRef ds:uri="http://schemas.microsoft.com/office/2006/metadata/properties"/>
-    <ds:schemaRef ds:uri="http://schemas.microsoft.com/office/infopath/2007/PartnerControls"/>
-    <ds:schemaRef ds:uri="71af3243-3dd4-4a8d-8c0d-dd76da1f02a5"/>
+    <ds:schemaRef ds:uri="http://schemas.microsoft.com/sharepoint/v3/contenttype/forms"/>
   </ds:schemaRefs>
 </ds:datastoreItem>
 </file>
@@ -32224,15 +32278,17 @@
 </file>
 
 <file path=customXml/itemProps3.xml><?xml version="1.0" encoding="utf-8"?>
-<ds:datastoreItem xmlns:ds="http://schemas.openxmlformats.org/officeDocument/2006/customXml" ds:itemID="{25DAB33B-A2A8-4F91-A156-7431C01F17E5}">
+<ds:datastoreItem xmlns:ds="http://schemas.openxmlformats.org/officeDocument/2006/customXml" ds:itemID="{B4FD70F4-3D7E-4CBE-B294-4E7E752EA096}">
   <ds:schemaRefs>
-    <ds:schemaRef ds:uri="http://schemas.microsoft.com/sharepoint/v3/contenttype/forms"/>
+    <ds:schemaRef ds:uri="http://schemas.microsoft.com/office/2006/metadata/properties"/>
+    <ds:schemaRef ds:uri="http://schemas.microsoft.com/office/infopath/2007/PartnerControls"/>
+    <ds:schemaRef ds:uri="71af3243-3dd4-4a8d-8c0d-dd76da1f02a5"/>
   </ds:schemaRefs>
 </ds:datastoreItem>
 </file>
 
 <file path=customXml/itemProps4.xml><?xml version="1.0" encoding="utf-8"?>
-<ds:datastoreItem xmlns:ds="http://schemas.openxmlformats.org/officeDocument/2006/customXml" ds:itemID="{9656D85C-7693-4A8D-A62D-7497369F110E}">
+<ds:datastoreItem xmlns:ds="http://schemas.openxmlformats.org/officeDocument/2006/customXml" ds:itemID="{5C26A44E-6388-4DB7-82C7-506F675CADA1}">
   <ds:schemaRefs>
     <ds:schemaRef ds:uri="http://schemas.openxmlformats.org/officeDocument/2006/bibliography"/>
   </ds:schemaRefs>

</xml_diff>